<commit_message>
added inserting pitures into word template
</commit_message>
<xml_diff>
--- a/template.docx
+++ b/template.docx
@@ -1407,6 +1407,10 @@
                 <w:u w:val="single"/>
               </w:rPr>
             </w:pPr>
+            <w:bookmarkStart w:id="0" w:name="Image"/>
+            <w:bookmarkStart w:id="1" w:name="_GoBack"/>
+            <w:bookmarkEnd w:id="0"/>
+            <w:bookmarkEnd w:id="1"/>
           </w:p>
         </w:tc>
       </w:tr>
@@ -1610,19 +1614,7 @@
                 <w:szCs w:val="36"/>
                 <w:lang w:val="en-US"/>
               </w:rPr>
-              <w:t>{ispolnitel</w:t>
-            </w:r>
-            <w:bookmarkStart w:id="0" w:name="_GoBack"/>
-            <w:bookmarkEnd w:id="0"/>
-            <w:r>
-              <w:rPr>
-                <w:rFonts w:ascii="Times New Roman" w:hAnsi="Times New Roman" w:cs="Times New Roman"/>
-                <w:color w:val="000000" w:themeColor="text1"/>
-                <w:sz w:val="32"/>
-                <w:szCs w:val="36"/>
-                <w:lang w:val="en-US"/>
-              </w:rPr>
-              <w:t>}</w:t>
+              <w:t>{ispolnitel}</w:t>
             </w:r>
           </w:p>
         </w:tc>

</xml_diff>

<commit_message>
added new pictures, new db, and other
</commit_message>
<xml_diff>
--- a/template.docx
+++ b/template.docx
@@ -333,8 +333,16 @@
                 <w:lang w:val="en-US"/>
               </w:rPr>
             </w:pPr>
-            <w:bookmarkStart w:id="0" w:name="_GoBack"/>
-            <w:bookmarkEnd w:id="0"/>
+            <w:r>
+              <w:rPr>
+                <w:rFonts w:ascii="Times New Roman" w:hAnsi="Times New Roman" w:cs="Times New Roman"/>
+                <w:color w:val="000000" w:themeColor="text1"/>
+                <w:sz w:val="24"/>
+                <w:szCs w:val="24"/>
+                <w:lang w:val="en-US"/>
+              </w:rPr>
+              <w:t>{type1}</w:t>
+            </w:r>
           </w:p>
         </w:tc>
         <w:tc>
@@ -392,8 +400,19 @@
                 <w:color w:val="000000" w:themeColor="text1"/>
                 <w:sz w:val="24"/>
                 <w:szCs w:val="24"/>
-              </w:rPr>
-            </w:pPr>
+                <w:lang w:val="en-US"/>
+              </w:rPr>
+            </w:pPr>
+            <w:r>
+              <w:rPr>
+                <w:rFonts w:ascii="Times New Roman" w:hAnsi="Times New Roman" w:cs="Times New Roman"/>
+                <w:color w:val="000000" w:themeColor="text1"/>
+                <w:sz w:val="24"/>
+                <w:szCs w:val="24"/>
+                <w:lang w:val="en-US"/>
+              </w:rPr>
+              <w:t>{type2}</w:t>
+            </w:r>
           </w:p>
         </w:tc>
         <w:tc>
@@ -544,6 +563,16 @@
                 <w:lang w:val="en-US"/>
               </w:rPr>
             </w:pPr>
+            <w:r>
+              <w:rPr>
+                <w:rFonts w:ascii="Times New Roman" w:hAnsi="Times New Roman" w:cs="Times New Roman"/>
+                <w:color w:val="000000" w:themeColor="text1"/>
+                <w:sz w:val="24"/>
+                <w:szCs w:val="24"/>
+                <w:lang w:val="en-US"/>
+              </w:rPr>
+              <w:t>{area}</w:t>
+            </w:r>
           </w:p>
         </w:tc>
         <w:tc>
@@ -1485,14 +1514,14 @@
                 <w:u w:val="single"/>
               </w:rPr>
             </w:pPr>
-            <w:bookmarkStart w:id="1" w:name="Image"/>
-            <w:bookmarkEnd w:id="1"/>
+            <w:bookmarkStart w:id="0" w:name="Image"/>
+            <w:bookmarkEnd w:id="0"/>
           </w:p>
         </w:tc>
       </w:tr>
       <w:tr>
         <w:trPr>
-          <w:trHeight w:val="541"/>
+          <w:trHeight w:val="326"/>
         </w:trPr>
         <w:tc>
           <w:tcPr>
@@ -1573,13 +1602,23 @@
                 <w:lang w:val="en-US"/>
               </w:rPr>
               <w:t>{results}</w:t>
+            </w:r>
+            <w:r>
+              <w:rPr>
+                <w:rFonts w:ascii="Times New Roman" w:hAnsi="Times New Roman" w:cs="Times New Roman"/>
+                <w:color w:val="000000" w:themeColor="text1"/>
+                <w:sz w:val="32"/>
+                <w:szCs w:val="36"/>
+                <w:lang w:val="en-US"/>
+              </w:rPr>
+              <w:t>{L}</w:t>
             </w:r>
           </w:p>
         </w:tc>
       </w:tr>
       <w:tr>
         <w:trPr>
-          <w:trHeight w:val="729"/>
+          <w:trHeight w:val="525"/>
         </w:trPr>
         <w:tc>
           <w:tcPr>
@@ -1679,7 +1718,7 @@
       </w:tr>
       <w:tr>
         <w:trPr>
-          <w:trHeight w:val="360"/>
+          <w:trHeight w:val="285"/>
         </w:trPr>
         <w:tc>
           <w:tcPr>
@@ -1691,7 +1730,7 @@
               <w:bottom w:val="nil"/>
               <w:right w:val="nil"/>
             </w:tcBorders>
-            <w:shd w:val="clear" w:color="auto" w:fill="2E74B5" w:themeFill="accent1" w:themeFillShade="BF"/>
+            <w:shd w:val="clear" w:color="auto" w:fill="FFFFFF" w:themeFill="background1"/>
             <w:vAlign w:val="center"/>
           </w:tcPr>
           <w:p>
@@ -1705,11 +1744,42 @@
                 <w:lang w:val="en-US"/>
               </w:rPr>
             </w:pPr>
-            <w:r>
+          </w:p>
+        </w:tc>
+      </w:tr>
+      <w:tr>
+        <w:trPr>
+          <w:trHeight w:val="424"/>
+        </w:trPr>
+        <w:tc>
+          <w:tcPr>
+            <w:tcW w:w="10490" w:type="dxa"/>
+            <w:gridSpan w:val="14"/>
+            <w:tcBorders>
+              <w:top w:val="nil"/>
+              <w:left w:val="nil"/>
+              <w:bottom w:val="nil"/>
+              <w:right w:val="nil"/>
+            </w:tcBorders>
+            <w:shd w:val="clear" w:color="auto" w:fill="2E74B5" w:themeFill="accent1" w:themeFillShade="BF"/>
+            <w:vAlign w:val="center"/>
+          </w:tcPr>
+          <w:p>
+            <w:pPr>
+              <w:jc w:val="center"/>
               <w:rPr>
                 <w:rFonts w:ascii="Times New Roman" w:hAnsi="Times New Roman" w:cs="Times New Roman"/>
                 <w:color w:val="FFFFFF" w:themeColor="background1"/>
                 <w:sz w:val="20"/>
+                <w:szCs w:val="20"/>
+                <w:lang w:val="en-US"/>
+              </w:rPr>
+            </w:pPr>
+            <w:r>
+              <w:rPr>
+                <w:rFonts w:ascii="Times New Roman" w:hAnsi="Times New Roman" w:cs="Times New Roman"/>
+                <w:color w:val="FFFFFF" w:themeColor="background1"/>
+                <w:sz w:val="28"/>
                 <w:szCs w:val="20"/>
                 <w:lang w:val="en-US"/>
               </w:rPr>
@@ -1730,6 +1800,8 @@
           <w:lang w:val="en-US"/>
         </w:rPr>
       </w:pPr>
+      <w:bookmarkStart w:id="1" w:name="_GoBack"/>
+      <w:bookmarkEnd w:id="1"/>
     </w:p>
     <w:sectPr>
       <w:pgSz w:w="11906" w:h="16838"/>

</xml_diff>